<commit_message>
Added database queries part
</commit_message>
<xml_diff>
--- a/Phase_2_Report.docx
+++ b/Phase_2_Report.docx
@@ -33,24 +33,12 @@
     <w:p/>
     <w:p>
       <w:r>
-        <w:t>To start with in this phase, we created our data model structure that will handle our data</w:t>
-      </w:r>
-      <w:r>
-        <w:t xml:space="preserve">, primarily organized around the User entity which serves as a foundational element connecting various roles including buyers, sellers, and administrators. Each User has a unique identifier which is essential for distinguishing user roles, enabling interactions across the system. Users are categorized into three roles: customers, sellers, and admins, with each category linked to specific functionalities within the </w:t>
-      </w:r>
-      <w:r>
-        <w:t>system</w:t>
-      </w:r>
-      <w:r>
-        <w:t>.</w:t>
+        <w:t>To start with in this phase, we created our data model structure that will handle our data, primarily organized around the User entity which serves as a foundational element connecting various roles including buyers, sellers, and administrators. Each User has a unique identifier which is essential for distinguishing user roles, enabling interactions across the system. Users are categorized into three roles: customers, sellers, and admins, with each category linked to specific functionalities within the system.</w:t>
       </w:r>
     </w:p>
     <w:p>
       <w:r>
-        <w:t>Admins</w:t>
-      </w:r>
-      <w:r>
-        <w:t xml:space="preserve"> are special users with administrative privileges, identified through the </w:t>
+        <w:t xml:space="preserve">Admins are special users with administrative privileges, identified through the </w:t>
       </w:r>
       <w:proofErr w:type="gramStart"/>
       <w:r>
@@ -205,18 +193,18 @@
     </w:p>
     <w:p>
       <w:r>
-        <w:t xml:space="preserve"> Omer's </w:t>
-      </w:r>
-      <w:r>
-        <w:t>contribution</w:t>
+        <w:t xml:space="preserve"> Om</w:t>
+      </w:r>
+      <w:r>
+        <w:t>a</w:t>
+      </w:r>
+      <w:r>
+        <w:t>r's contribution</w:t>
       </w:r>
     </w:p>
     <w:p>
       <w:r>
-        <w:t>Our second phase commenced with rigorous discussions about our database schema. Once we finalized the design of our models, we advanced to setting up our repository. My specific contribution was to generate functions related to transactions. As we developed our API, I spearheaded the transactions API and actively resolved issues collaboratively whenever they arose. As the project progressed, I also took charge of the statistical aspects, creating charts that displayed transaction counts per seller and average quantity sold per book</w:t>
-      </w:r>
-      <w:r>
-        <w:t xml:space="preserve"> and finally customer count.</w:t>
+        <w:t>Our second phase commenced with rigorous discussions about our database schema. Once we finalized the design of our models, we advanced to setting up our repository. My specific contribution was to generate functions related to transactions. As we developed our API, I spearheaded the transactions API and actively resolved issues collaboratively whenever they arose. As the project progressed, I also took charge of the statistical aspects, creating charts that displayed transaction counts per seller and average quantity sold per book and finally customer count.</w:t>
       </w:r>
     </w:p>
     <w:p>
@@ -234,10 +222,7 @@
       </w:r>
       <w:proofErr w:type="spellEnd"/>
       <w:r>
-        <w:t xml:space="preserve"> </w:t>
-      </w:r>
-      <w:r>
-        <w:t xml:space="preserve">Login and </w:t>
+        <w:t xml:space="preserve"> Login and </w:t>
       </w:r>
       <w:proofErr w:type="spellStart"/>
       <w:r>
@@ -245,13 +230,7 @@
       </w:r>
       <w:proofErr w:type="spellEnd"/>
       <w:r>
-        <w:t xml:space="preserve">. Moving into the second stage, our strategic focus was on developing our API, starting with the login API, followed by the book API, and finally, the transaction API. For our statistical analysis, we chose to implement </w:t>
-      </w:r>
-      <w:r>
-        <w:t xml:space="preserve">it using </w:t>
-      </w:r>
-      <w:r>
-        <w:t>Chart.js, where I was responsible for creating charts such as the top sales book chart and average purchase amount per buyer. Despite the challenges, we successfully navigated this phase of the project.</w:t>
+        <w:t>. Moving into the second stage, our strategic focus was on developing our API, starting with the login API, followed by the book API, and finally, the transaction API. For our statistical analysis, we chose to implement it using Chart.js, where I was responsible for creating charts such as the top sales book chart and average purchase amount per buyer. Despite the challenges, we successfully navigated this phase of the project.</w:t>
       </w:r>
     </w:p>
     <w:p/>
@@ -283,6 +262,75 @@
     </w:p>
     <w:p/>
     <w:p/>
+    <w:p/>
+    <w:p/>
+    <w:p/>
+    <w:p>
+      <w:pPr>
+        <w:rPr>
+          <w:b/>
+          <w:bCs/>
+          <w:sz w:val="32"/>
+          <w:szCs w:val="32"/>
+        </w:rPr>
+      </w:pPr>
+      <w:r>
+        <w:rPr>
+          <w:b/>
+          <w:bCs/>
+          <w:sz w:val="32"/>
+          <w:szCs w:val="32"/>
+        </w:rPr>
+        <w:lastRenderedPageBreak/>
+        <w:t>Database Queries:</w:t>
+      </w:r>
+    </w:p>
+    <w:p>
+      <w:pPr>
+        <w:jc w:val="both"/>
+      </w:pPr>
+      <w:r>
+        <w:t>In our project, we used a variety of queries to handle our data as we shifted from a localStorage-based website to using a real database with Prisma. These queries were crucial for effectively managing our data. We used '</w:t>
+      </w:r>
+      <w:proofErr w:type="spellStart"/>
+      <w:r>
+        <w:t>FindMany</w:t>
+      </w:r>
+      <w:proofErr w:type="spellEnd"/>
+      <w:r>
+        <w:t>' to get multiple records that matched specific criteria and '</w:t>
+      </w:r>
+      <w:proofErr w:type="spellStart"/>
+      <w:r>
+        <w:t>FindUnique</w:t>
+      </w:r>
+      <w:proofErr w:type="spellEnd"/>
+      <w:r>
+        <w:t>' to fetch a single, distinct record. The 'Create' query helped us add new data, while 'Count' gave us useful information by tallying the number of records meeting certain conditions. 'Delete' allowed us to remove records, and 'Update' let us change existing data entries when necessary. With '</w:t>
+      </w:r>
+      <w:proofErr w:type="spellStart"/>
+      <w:r>
+        <w:t>GroupBy</w:t>
+      </w:r>
+      <w:proofErr w:type="spellEnd"/>
+      <w:r>
+        <w:t>', we could organize and analyze data based on specified attributes, and '</w:t>
+      </w:r>
+      <w:proofErr w:type="spellStart"/>
+      <w:r>
+        <w:t>FindFirst</w:t>
+      </w:r>
+      <w:proofErr w:type="spellEnd"/>
+      <w:r>
+        <w:t>' helped us retrieve the initial record meeting specific criteria. These queries empowered us to interact efficiently with our database and meet our project's functional requirements.</w:t>
+      </w:r>
+      <w:r>
+        <w:t xml:space="preserve"> </w:t>
+      </w:r>
+      <w:r>
+        <w:t>This prompted us to transition all six use cases from phase 1, which previously relied on localStorage, to Prisma. Additionally, it facilitated the implementation of an extra use case in phase 2: statistics. We were able to gather six distinct statistics for the admin user, providing valuable insights into the activity on their website.</w:t>
+      </w:r>
+    </w:p>
     <w:sectPr>
       <w:pgSz w:w="12240" w:h="15840"/>
       <w:pgMar w:top="1440" w:right="1440" w:bottom="1440" w:left="1440" w:header="720" w:footer="720" w:gutter="0"/>

</xml_diff>